<commit_message>
Corrected bug in bullet points
</commit_message>
<xml_diff>
--- a/assets/public/Chapter_6_Building_A_Model/documents/10_Calculating_Each_Years_Demand.docx
+++ b/assets/public/Chapter_6_Building_A_Model/documents/10_Calculating_Each_Years_Demand.docx
@@ -1,6 +1,6 @@
 
 <file path=word/document.xml><?xml version="1.0" encoding="utf-8"?>
-<w:document xmlns:wpc="http://schemas.microsoft.com/office/word/2010/wordprocessingCanvas" xmlns:mc="http://schemas.openxmlformats.org/markup-compatibility/2006" xmlns:o="urn:schemas-microsoft-com:office:office" xmlns:r="http://schemas.openxmlformats.org/officeDocument/2006/relationships" xmlns:m="http://schemas.openxmlformats.org/officeDocument/2006/math" xmlns:v="urn:schemas-microsoft-com:vml" xmlns:wp14="http://schemas.microsoft.com/office/word/2010/wordprocessingDrawing" xmlns:wp="http://schemas.openxmlformats.org/drawingml/2006/wordprocessingDrawing" xmlns:w10="urn:schemas-microsoft-com:office:word" xmlns:w="http://schemas.openxmlformats.org/wordprocessingml/2006/main" xmlns:w14="http://schemas.microsoft.com/office/word/2010/wordml" xmlns:w15="http://schemas.microsoft.com/office/word/2012/wordml" xmlns:wpg="http://schemas.microsoft.com/office/word/2010/wordprocessingGroup" xmlns:wpi="http://schemas.microsoft.com/office/word/2010/wordprocessingInk" xmlns:wne="http://schemas.microsoft.com/office/word/2006/wordml" xmlns:wps="http://schemas.microsoft.com/office/word/2010/wordprocessingShape" mc:Ignorable="w14 w15 wp14">
+<w:document xmlns:wpc="http://schemas.microsoft.com/office/word/2010/wordprocessingCanvas" xmlns:cx="http://schemas.microsoft.com/office/drawing/2014/chartex" xmlns:cx1="http://schemas.microsoft.com/office/drawing/2015/9/8/chartex" xmlns:mc="http://schemas.openxmlformats.org/markup-compatibility/2006" xmlns:o="urn:schemas-microsoft-com:office:office" xmlns:r="http://schemas.openxmlformats.org/officeDocument/2006/relationships" xmlns:m="http://schemas.openxmlformats.org/officeDocument/2006/math" xmlns:v="urn:schemas-microsoft-com:vml" xmlns:wp14="http://schemas.microsoft.com/office/word/2010/wordprocessingDrawing" xmlns:wp="http://schemas.openxmlformats.org/drawingml/2006/wordprocessingDrawing" xmlns:w10="urn:schemas-microsoft-com:office:word" xmlns:w="http://schemas.openxmlformats.org/wordprocessingml/2006/main" xmlns:w14="http://schemas.microsoft.com/office/word/2010/wordml" xmlns:w15="http://schemas.microsoft.com/office/word/2012/wordml" xmlns:w16se="http://schemas.microsoft.com/office/word/2015/wordml/symex" xmlns:wpg="http://schemas.microsoft.com/office/word/2010/wordprocessingGroup" xmlns:wpi="http://schemas.microsoft.com/office/word/2010/wordprocessingInk" xmlns:wne="http://schemas.microsoft.com/office/word/2006/wordml" xmlns:wps="http://schemas.microsoft.com/office/word/2010/wordprocessingShape" mc:Ignorable="w14 w15 w16se wp14">
   <w:body>
     <w:p>
       <w:pPr>
@@ -604,27 +604,58 @@
         </w:rPr>
         <w:t xml:space="preserve">Placing the values of </w:t>
       </w:r>
+      <w:r>
+        <w:rPr>
+          <w:rFonts w:asciiTheme="minorHAnsi" w:eastAsiaTheme="minorEastAsia" w:hAnsiTheme="minorHAnsi" w:cstheme="minorBidi"/>
+          <w:b/>
+          <w:color w:val="auto"/>
+          <w:sz w:val="22"/>
+          <w:szCs w:val="22"/>
+          <w:lang w:val="en-GB"/>
+        </w:rPr>
+        <w:t>a</w:t>
+      </w:r>
+      <w:r>
+        <w:rPr>
+          <w:rFonts w:asciiTheme="minorHAnsi" w:eastAsiaTheme="minorEastAsia" w:hAnsiTheme="minorHAnsi" w:cstheme="minorBidi"/>
+          <w:color w:val="auto"/>
+          <w:sz w:val="22"/>
+          <w:szCs w:val="22"/>
+          <w:lang w:val="en-GB"/>
+        </w:rPr>
+        <w:t xml:space="preserve"> and </w:t>
+      </w:r>
+      <w:r>
+        <w:rPr>
+          <w:rFonts w:asciiTheme="minorHAnsi" w:eastAsiaTheme="minorEastAsia" w:hAnsiTheme="minorHAnsi" w:cstheme="minorBidi"/>
+          <w:b/>
+          <w:color w:val="auto"/>
+          <w:sz w:val="22"/>
+          <w:szCs w:val="22"/>
+          <w:lang w:val="en-GB"/>
+        </w:rPr>
+        <w:t>b</w:t>
+      </w:r>
+      <w:r>
+        <w:rPr>
+          <w:rFonts w:asciiTheme="minorHAnsi" w:eastAsiaTheme="minorEastAsia" w:hAnsiTheme="minorHAnsi" w:cstheme="minorBidi"/>
+          <w:color w:val="auto"/>
+          <w:sz w:val="22"/>
+          <w:szCs w:val="22"/>
+          <w:lang w:val="en-GB"/>
+        </w:rPr>
+        <w:t xml:space="preserve"> in cells rather than directly in formulas will make it easy to change the values of a and b and determine how this </w:t>
+      </w:r>
       <w:proofErr w:type="gramStart"/>
       <w:r>
         <w:rPr>
           <w:rFonts w:asciiTheme="minorHAnsi" w:eastAsiaTheme="minorEastAsia" w:hAnsiTheme="minorHAnsi" w:cstheme="minorBidi"/>
-          <w:b/>
-          <w:color w:val="auto"/>
-          <w:sz w:val="22"/>
-          <w:szCs w:val="22"/>
-          <w:lang w:val="en-GB"/>
-        </w:rPr>
-        <w:t>a</w:t>
-      </w:r>
-      <w:r>
-        <w:rPr>
-          <w:rFonts w:asciiTheme="minorHAnsi" w:eastAsiaTheme="minorEastAsia" w:hAnsiTheme="minorHAnsi" w:cstheme="minorBidi"/>
-          <w:color w:val="auto"/>
-          <w:sz w:val="22"/>
-          <w:szCs w:val="22"/>
-          <w:lang w:val="en-GB"/>
-        </w:rPr>
-        <w:t xml:space="preserve"> and</w:t>
+          <w:color w:val="auto"/>
+          <w:sz w:val="22"/>
+          <w:szCs w:val="22"/>
+          <w:lang w:val="en-GB"/>
+        </w:rPr>
+        <w:t>impacts</w:t>
       </w:r>
       <w:proofErr w:type="gramEnd"/>
       <w:r>
@@ -635,73 +666,41 @@
           <w:szCs w:val="22"/>
           <w:lang w:val="en-GB"/>
         </w:rPr>
-        <w:t xml:space="preserve"> </w:t>
-      </w:r>
-      <w:r>
-        <w:rPr>
-          <w:rFonts w:asciiTheme="minorHAnsi" w:eastAsiaTheme="minorEastAsia" w:hAnsiTheme="minorHAnsi" w:cstheme="minorBidi"/>
-          <w:b/>
-          <w:color w:val="auto"/>
-          <w:sz w:val="22"/>
-          <w:szCs w:val="22"/>
-          <w:lang w:val="en-GB"/>
-        </w:rPr>
-        <w:t>b</w:t>
-      </w:r>
-      <w:r>
-        <w:rPr>
-          <w:rFonts w:asciiTheme="minorHAnsi" w:eastAsiaTheme="minorEastAsia" w:hAnsiTheme="minorHAnsi" w:cstheme="minorBidi"/>
-          <w:color w:val="auto"/>
-          <w:sz w:val="22"/>
-          <w:szCs w:val="22"/>
-          <w:lang w:val="en-GB"/>
-        </w:rPr>
-        <w:t xml:space="preserve"> in cells rather than directly in formulas will make it easy to change the values of a and b and determine how this impacts the bakery's projected viability.</w:t>
-      </w:r>
-    </w:p>
-    <w:p>
-      <w:pPr>
-        <w:pStyle w:val="Normal1"/>
-        <w:rPr>
-          <w:rFonts w:asciiTheme="minorHAnsi" w:eastAsiaTheme="minorEastAsia" w:hAnsiTheme="minorHAnsi" w:cstheme="minorBidi"/>
-          <w:color w:val="auto"/>
-          <w:sz w:val="22"/>
-          <w:szCs w:val="22"/>
-          <w:lang w:val="en-GB"/>
-        </w:rPr>
-      </w:pPr>
-    </w:p>
-    <w:p>
-      <w:pPr>
-        <w:pStyle w:val="Normal1"/>
-        <w:rPr>
-          <w:rFonts w:asciiTheme="minorHAnsi" w:eastAsiaTheme="minorEastAsia" w:hAnsiTheme="minorHAnsi" w:cstheme="minorBidi"/>
-          <w:color w:val="auto"/>
-          <w:sz w:val="22"/>
-          <w:szCs w:val="22"/>
-          <w:lang w:val="en-GB"/>
-        </w:rPr>
-      </w:pPr>
-      <w:r>
-        <w:rPr>
-          <w:rFonts w:asciiTheme="minorHAnsi" w:eastAsiaTheme="minorEastAsia" w:hAnsiTheme="minorHAnsi" w:cstheme="minorBidi"/>
-          <w:color w:val="auto"/>
-          <w:sz w:val="22"/>
-          <w:szCs w:val="22"/>
-          <w:lang w:val="en-GB"/>
-        </w:rPr>
-        <w:t xml:space="preserve">For demand after year 1 we will use a two-stage growth model. We assume that demand will grow at a rather large rate (say 15%) for a given number of years (say 5). Thereafter the annual growth rate in </w:t>
-      </w:r>
-      <w:r>
-        <w:rPr>
-          <w:rFonts w:asciiTheme="minorHAnsi" w:eastAsiaTheme="minorEastAsia" w:hAnsiTheme="minorHAnsi" w:cstheme="minorBidi"/>
-          <w:color w:val="auto"/>
-          <w:sz w:val="22"/>
-          <w:szCs w:val="22"/>
-          <w:lang w:val="en-GB"/>
-        </w:rPr>
-        <w:lastRenderedPageBreak/>
-        <w:t>demand will reach a reduced or "steady state" level which is a given fraction (say 1/3) of the initial growth rate.</w:t>
+        <w:t xml:space="preserve"> the bakery's projected viability.</w:t>
+      </w:r>
+    </w:p>
+    <w:p>
+      <w:pPr>
+        <w:pStyle w:val="Normal1"/>
+        <w:rPr>
+          <w:rFonts w:asciiTheme="minorHAnsi" w:eastAsiaTheme="minorEastAsia" w:hAnsiTheme="minorHAnsi" w:cstheme="minorBidi"/>
+          <w:color w:val="auto"/>
+          <w:sz w:val="22"/>
+          <w:szCs w:val="22"/>
+          <w:lang w:val="en-GB"/>
+        </w:rPr>
+      </w:pPr>
+    </w:p>
+    <w:p>
+      <w:pPr>
+        <w:pStyle w:val="Normal1"/>
+        <w:rPr>
+          <w:rFonts w:asciiTheme="minorHAnsi" w:eastAsiaTheme="minorEastAsia" w:hAnsiTheme="minorHAnsi" w:cstheme="minorBidi"/>
+          <w:color w:val="auto"/>
+          <w:sz w:val="22"/>
+          <w:szCs w:val="22"/>
+          <w:lang w:val="en-GB"/>
+        </w:rPr>
+      </w:pPr>
+      <w:r>
+        <w:rPr>
+          <w:rFonts w:asciiTheme="minorHAnsi" w:eastAsiaTheme="minorEastAsia" w:hAnsiTheme="minorHAnsi" w:cstheme="minorBidi"/>
+          <w:color w:val="auto"/>
+          <w:sz w:val="22"/>
+          <w:szCs w:val="22"/>
+          <w:lang w:val="en-GB"/>
+        </w:rPr>
+        <w:t>For demand after year 1 we will use a two-stage growth model. We assume that demand will grow at a rather large rate (say 15%) for a given number of years (say 5). Thereafter the annual growth rate in demand will reach a reduced or "steady state" level which is a given fraction (say 1/3) of the initial growth rate.</w:t>
       </w:r>
     </w:p>
     <w:p>
@@ -1165,7 +1164,6 @@
           <w:szCs w:val="22"/>
           <w:lang w:val="en-GB"/>
         </w:rPr>
-        <w:lastRenderedPageBreak/>
         <w:t>Step 2</w:t>
       </w:r>
       <w:r>
@@ -1610,7 +1608,7 @@
         <w:pStyle w:val="Normal1"/>
         <w:numPr>
           <w:ilvl w:val="0"/>
-          <w:numId w:val="8"/>
+          <w:numId w:val="10"/>
         </w:numPr>
         <w:rPr>
           <w:rFonts w:asciiTheme="minorHAnsi" w:eastAsiaTheme="minorEastAsia" w:hAnsiTheme="minorHAnsi" w:cstheme="minorBidi"/>
@@ -1628,7 +1626,59 @@
           <w:szCs w:val="22"/>
           <w:lang w:val="en-GB"/>
         </w:rPr>
-        <w:t>In cell D18, first compute the 2014 demand g</w:t>
+        <w:t xml:space="preserve">In cell D18, first compute the 2014 demand growth. This uses the formula: if (D15 &lt;= years till demand steady state + 1, beginning growth rate, steady state growth rate) or using the following </w:t>
+      </w:r>
+      <w:proofErr w:type="gramStart"/>
+      <w:r>
+        <w:rPr>
+          <w:rFonts w:asciiTheme="minorHAnsi" w:eastAsiaTheme="minorEastAsia" w:hAnsiTheme="minorHAnsi" w:cstheme="minorBidi"/>
+          <w:color w:val="auto"/>
+          <w:sz w:val="22"/>
+          <w:szCs w:val="22"/>
+          <w:lang w:val="en-GB"/>
+        </w:rPr>
+        <w:t>formula</w:t>
+      </w:r>
+      <w:r>
+        <w:rPr>
+          <w:rFonts w:asciiTheme="minorHAnsi" w:eastAsiaTheme="minorEastAsia" w:hAnsiTheme="minorHAnsi" w:cstheme="minorBidi"/>
+          <w:color w:val="auto"/>
+          <w:sz w:val="22"/>
+          <w:szCs w:val="22"/>
+          <w:lang w:val="en-GB"/>
+        </w:rPr>
+        <w:t xml:space="preserve"> </w:t>
+      </w:r>
+      <w:r>
+        <w:rPr>
+          <w:rFonts w:asciiTheme="minorHAnsi" w:eastAsiaTheme="minorEastAsia" w:hAnsiTheme="minorHAnsi" w:cstheme="minorBidi"/>
+          <w:color w:val="auto"/>
+          <w:sz w:val="22"/>
+          <w:szCs w:val="22"/>
+          <w:lang w:val="en-GB"/>
+        </w:rPr>
+        <w:t>:</w:t>
+      </w:r>
+      <w:proofErr w:type="gramEnd"/>
+      <w:r>
+        <w:rPr>
+          <w:rFonts w:asciiTheme="minorHAnsi" w:eastAsiaTheme="minorEastAsia" w:hAnsiTheme="minorHAnsi" w:cstheme="minorBidi"/>
+          <w:color w:val="auto"/>
+          <w:sz w:val="22"/>
+          <w:szCs w:val="22"/>
+          <w:lang w:val="en-GB"/>
+        </w:rPr>
+        <w:t xml:space="preserve"> </w:t>
+      </w:r>
+      <w:r>
+        <w:rPr>
+          <w:rFonts w:asciiTheme="minorHAnsi" w:eastAsiaTheme="minorEastAsia" w:hAnsiTheme="minorHAnsi" w:cstheme="minorBidi"/>
+          <w:color w:val="auto"/>
+          <w:sz w:val="22"/>
+          <w:szCs w:val="22"/>
+          <w:lang w:val="en-GB"/>
+        </w:rPr>
+        <w:t xml:space="preserve">(=if(D15&lt;= $B7+1,$B8, $B10).  </w:t>
       </w:r>
       <w:bookmarkStart w:id="6" w:name="_GoBack"/>
       <w:bookmarkEnd w:id="6"/>
@@ -1640,81 +1690,6 @@
           <w:szCs w:val="22"/>
           <w:lang w:val="en-GB"/>
         </w:rPr>
-        <w:t xml:space="preserve">rowth. This uses the formula: if (D15 &lt;= years till demand steady state + 1, beginning growth rate, steady state growth rate) or using the following </w:t>
-      </w:r>
-      <w:proofErr w:type="gramStart"/>
-      <w:r>
-        <w:rPr>
-          <w:rFonts w:asciiTheme="minorHAnsi" w:eastAsiaTheme="minorEastAsia" w:hAnsiTheme="minorHAnsi" w:cstheme="minorBidi"/>
-          <w:color w:val="auto"/>
-          <w:sz w:val="22"/>
-          <w:szCs w:val="22"/>
-          <w:lang w:val="en-GB"/>
-        </w:rPr>
-        <w:t>formula</w:t>
-      </w:r>
-      <w:r>
-        <w:rPr>
-          <w:rFonts w:asciiTheme="minorHAnsi" w:eastAsiaTheme="minorEastAsia" w:hAnsiTheme="minorHAnsi" w:cstheme="minorBidi"/>
-          <w:color w:val="auto"/>
-          <w:sz w:val="22"/>
-          <w:szCs w:val="22"/>
-          <w:lang w:val="en-GB"/>
-        </w:rPr>
-        <w:t xml:space="preserve"> </w:t>
-      </w:r>
-      <w:r>
-        <w:rPr>
-          <w:rFonts w:asciiTheme="minorHAnsi" w:eastAsiaTheme="minorEastAsia" w:hAnsiTheme="minorHAnsi" w:cstheme="minorBidi"/>
-          <w:color w:val="auto"/>
-          <w:sz w:val="22"/>
-          <w:szCs w:val="22"/>
-          <w:lang w:val="en-GB"/>
-        </w:rPr>
-        <w:t>:</w:t>
-      </w:r>
-      <w:proofErr w:type="gramEnd"/>
-      <w:r>
-        <w:rPr>
-          <w:rFonts w:asciiTheme="minorHAnsi" w:eastAsiaTheme="minorEastAsia" w:hAnsiTheme="minorHAnsi" w:cstheme="minorBidi"/>
-          <w:color w:val="auto"/>
-          <w:sz w:val="22"/>
-          <w:szCs w:val="22"/>
-          <w:lang w:val="en-GB"/>
-        </w:rPr>
-        <w:t xml:space="preserve"> </w:t>
-      </w:r>
-      <w:r>
-        <w:rPr>
-          <w:rFonts w:asciiTheme="minorHAnsi" w:eastAsiaTheme="minorEastAsia" w:hAnsiTheme="minorHAnsi" w:cstheme="minorBidi"/>
-          <w:color w:val="auto"/>
-          <w:sz w:val="22"/>
-          <w:szCs w:val="22"/>
-          <w:lang w:val="en-GB"/>
-        </w:rPr>
-        <w:t xml:space="preserve">(=if(D15&lt;= $B7+1,$B8, $B10).  </w:t>
-      </w:r>
-    </w:p>
-    <w:p>
-      <w:pPr>
-        <w:pStyle w:val="Normal1"/>
-        <w:ind w:left="720"/>
-        <w:rPr>
-          <w:rFonts w:asciiTheme="minorHAnsi" w:eastAsiaTheme="minorEastAsia" w:hAnsiTheme="minorHAnsi" w:cstheme="minorBidi"/>
-          <w:color w:val="auto"/>
-          <w:sz w:val="22"/>
-          <w:szCs w:val="22"/>
-          <w:lang w:val="en-GB"/>
-        </w:rPr>
-      </w:pPr>
-      <w:r>
-        <w:rPr>
-          <w:rFonts w:asciiTheme="minorHAnsi" w:eastAsiaTheme="minorEastAsia" w:hAnsiTheme="minorHAnsi" w:cstheme="minorBidi"/>
-          <w:color w:val="auto"/>
-          <w:sz w:val="22"/>
-          <w:szCs w:val="22"/>
-          <w:lang w:val="en-GB"/>
-        </w:rPr>
         <w:t>Recall from a prior section that a $ sign before the row of a cell reference ensures that when we copy the formula the row reference remains unchanged. Similarly, a $ sign before the number in a cell reference ensures that when we copy the formula, the column reference remains unchanged.</w:t>
       </w:r>
     </w:p>
@@ -1723,7 +1698,7 @@
         <w:pStyle w:val="Normal1"/>
         <w:numPr>
           <w:ilvl w:val="0"/>
-          <w:numId w:val="8"/>
+          <w:numId w:val="10"/>
         </w:numPr>
         <w:rPr>
           <w:rFonts w:asciiTheme="minorHAnsi" w:eastAsiaTheme="minorEastAsia" w:hAnsiTheme="minorHAnsi" w:cstheme="minorBidi"/>
@@ -1849,7 +1824,7 @@
 </file>
 
 <file path=word/comments.xml><?xml version="1.0" encoding="utf-8"?>
-<w:comments xmlns:wpc="http://schemas.microsoft.com/office/word/2010/wordprocessingCanvas" xmlns:mc="http://schemas.openxmlformats.org/markup-compatibility/2006" xmlns:o="urn:schemas-microsoft-com:office:office" xmlns:r="http://schemas.openxmlformats.org/officeDocument/2006/relationships" xmlns:m="http://schemas.openxmlformats.org/officeDocument/2006/math" xmlns:v="urn:schemas-microsoft-com:vml" xmlns:wp14="http://schemas.microsoft.com/office/word/2010/wordprocessingDrawing" xmlns:wp="http://schemas.openxmlformats.org/drawingml/2006/wordprocessingDrawing" xmlns:w10="urn:schemas-microsoft-com:office:word" xmlns:w="http://schemas.openxmlformats.org/wordprocessingml/2006/main" xmlns:w14="http://schemas.microsoft.com/office/word/2010/wordml" xmlns:w15="http://schemas.microsoft.com/office/word/2012/wordml" xmlns:wpg="http://schemas.microsoft.com/office/word/2010/wordprocessingGroup" xmlns:wpi="http://schemas.microsoft.com/office/word/2010/wordprocessingInk" xmlns:wne="http://schemas.microsoft.com/office/word/2006/wordml" xmlns:wps="http://schemas.microsoft.com/office/word/2010/wordprocessingShape" mc:Ignorable="w14 w15 wp14">
+<w:comments xmlns:wpc="http://schemas.microsoft.com/office/word/2010/wordprocessingCanvas" xmlns:cx="http://schemas.microsoft.com/office/drawing/2014/chartex" xmlns:cx1="http://schemas.microsoft.com/office/drawing/2015/9/8/chartex" xmlns:mc="http://schemas.openxmlformats.org/markup-compatibility/2006" xmlns:o="urn:schemas-microsoft-com:office:office" xmlns:r="http://schemas.openxmlformats.org/officeDocument/2006/relationships" xmlns:m="http://schemas.openxmlformats.org/officeDocument/2006/math" xmlns:v="urn:schemas-microsoft-com:vml" xmlns:wp14="http://schemas.microsoft.com/office/word/2010/wordprocessingDrawing" xmlns:wp="http://schemas.openxmlformats.org/drawingml/2006/wordprocessingDrawing" xmlns:w10="urn:schemas-microsoft-com:office:word" xmlns:w="http://schemas.openxmlformats.org/wordprocessingml/2006/main" xmlns:w14="http://schemas.microsoft.com/office/word/2010/wordml" xmlns:w15="http://schemas.microsoft.com/office/word/2012/wordml" xmlns:w16se="http://schemas.microsoft.com/office/word/2015/wordml/symex" xmlns:wpg="http://schemas.microsoft.com/office/word/2010/wordprocessingGroup" xmlns:wpi="http://schemas.microsoft.com/office/word/2010/wordprocessingInk" xmlns:wne="http://schemas.microsoft.com/office/word/2006/wordml" xmlns:wps="http://schemas.microsoft.com/office/word/2010/wordprocessingShape" mc:Ignorable="w14 w15 w16se wp14">
   <w:comment w:id="0" w:author="Ranu Aggarwal" w:date="2018-08-21T13:08:00Z" w:initials="RA">
     <w:p>
       <w:pPr>
@@ -1958,7 +1933,7 @@
 </file>
 
 <file path=word/commentsExtended.xml><?xml version="1.0" encoding="utf-8"?>
-<w15:commentsEx xmlns:wpc="http://schemas.microsoft.com/office/word/2010/wordprocessingCanvas" xmlns:mc="http://schemas.openxmlformats.org/markup-compatibility/2006" xmlns:o="urn:schemas-microsoft-com:office:office" xmlns:r="http://schemas.openxmlformats.org/officeDocument/2006/relationships" xmlns:m="http://schemas.openxmlformats.org/officeDocument/2006/math" xmlns:v="urn:schemas-microsoft-com:vml" xmlns:wp14="http://schemas.microsoft.com/office/word/2010/wordprocessingDrawing" xmlns:wp="http://schemas.openxmlformats.org/drawingml/2006/wordprocessingDrawing" xmlns:w10="urn:schemas-microsoft-com:office:word" xmlns:w="http://schemas.openxmlformats.org/wordprocessingml/2006/main" xmlns:w14="http://schemas.microsoft.com/office/word/2010/wordml" xmlns:w15="http://schemas.microsoft.com/office/word/2012/wordml" xmlns:wpg="http://schemas.microsoft.com/office/word/2010/wordprocessingGroup" xmlns:wpi="http://schemas.microsoft.com/office/word/2010/wordprocessingInk" xmlns:wne="http://schemas.microsoft.com/office/word/2006/wordml" xmlns:wps="http://schemas.microsoft.com/office/word/2010/wordprocessingShape" mc:Ignorable="w14 w15 wp14">
+<w15:commentsEx xmlns:wpc="http://schemas.microsoft.com/office/word/2010/wordprocessingCanvas" xmlns:cx="http://schemas.microsoft.com/office/drawing/2014/chartex" xmlns:cx1="http://schemas.microsoft.com/office/drawing/2015/9/8/chartex" xmlns:mc="http://schemas.openxmlformats.org/markup-compatibility/2006" xmlns:o="urn:schemas-microsoft-com:office:office" xmlns:r="http://schemas.openxmlformats.org/officeDocument/2006/relationships" xmlns:m="http://schemas.openxmlformats.org/officeDocument/2006/math" xmlns:v="urn:schemas-microsoft-com:vml" xmlns:wp14="http://schemas.microsoft.com/office/word/2010/wordprocessingDrawing" xmlns:wp="http://schemas.openxmlformats.org/drawingml/2006/wordprocessingDrawing" xmlns:w10="urn:schemas-microsoft-com:office:word" xmlns:w="http://schemas.openxmlformats.org/wordprocessingml/2006/main" xmlns:w14="http://schemas.microsoft.com/office/word/2010/wordml" xmlns:w15="http://schemas.microsoft.com/office/word/2012/wordml" xmlns:w16se="http://schemas.microsoft.com/office/word/2015/wordml/symex" xmlns:wpg="http://schemas.microsoft.com/office/word/2010/wordprocessingGroup" xmlns:wpi="http://schemas.microsoft.com/office/word/2010/wordprocessingInk" xmlns:wne="http://schemas.microsoft.com/office/word/2006/wordml" xmlns:wps="http://schemas.microsoft.com/office/word/2010/wordprocessingShape" mc:Ignorable="w14 w15 w16se wp14">
   <w15:commentEx w15:paraId="67AB56F0" w15:done="0"/>
   <w15:commentEx w15:paraId="333331F2" w15:done="0"/>
   <w15:commentEx w15:paraId="4E0FD4F3" w15:done="0"/>
@@ -1969,8 +1944,8 @@
 </file>
 
 <file path=word/numbering.xml><?xml version="1.0" encoding="utf-8"?>
-<w:numbering xmlns:wpc="http://schemas.microsoft.com/office/word/2010/wordprocessingCanvas" xmlns:mc="http://schemas.openxmlformats.org/markup-compatibility/2006" xmlns:o="urn:schemas-microsoft-com:office:office" xmlns:r="http://schemas.openxmlformats.org/officeDocument/2006/relationships" xmlns:m="http://schemas.openxmlformats.org/officeDocument/2006/math" xmlns:v="urn:schemas-microsoft-com:vml" xmlns:wp14="http://schemas.microsoft.com/office/word/2010/wordprocessingDrawing" xmlns:wp="http://schemas.openxmlformats.org/drawingml/2006/wordprocessingDrawing" xmlns:w10="urn:schemas-microsoft-com:office:word" xmlns:w="http://schemas.openxmlformats.org/wordprocessingml/2006/main" xmlns:w14="http://schemas.microsoft.com/office/word/2010/wordml" xmlns:w15="http://schemas.microsoft.com/office/word/2012/wordml" xmlns:wpg="http://schemas.microsoft.com/office/word/2010/wordprocessingGroup" xmlns:wpi="http://schemas.microsoft.com/office/word/2010/wordprocessingInk" xmlns:wne="http://schemas.microsoft.com/office/word/2006/wordml" xmlns:wps="http://schemas.microsoft.com/office/word/2010/wordprocessingShape" mc:Ignorable="w14 w15 wp14">
-  <w:abstractNum w:abstractNumId="0">
+<w:numbering xmlns:wpc="http://schemas.microsoft.com/office/word/2010/wordprocessingCanvas" xmlns:cx="http://schemas.microsoft.com/office/drawing/2014/chartex" xmlns:cx1="http://schemas.microsoft.com/office/drawing/2015/9/8/chartex" xmlns:mc="http://schemas.openxmlformats.org/markup-compatibility/2006" xmlns:o="urn:schemas-microsoft-com:office:office" xmlns:r="http://schemas.openxmlformats.org/officeDocument/2006/relationships" xmlns:m="http://schemas.openxmlformats.org/officeDocument/2006/math" xmlns:v="urn:schemas-microsoft-com:vml" xmlns:wp14="http://schemas.microsoft.com/office/word/2010/wordprocessingDrawing" xmlns:wp="http://schemas.openxmlformats.org/drawingml/2006/wordprocessingDrawing" xmlns:w10="urn:schemas-microsoft-com:office:word" xmlns:w="http://schemas.openxmlformats.org/wordprocessingml/2006/main" xmlns:w14="http://schemas.microsoft.com/office/word/2010/wordml" xmlns:w15="http://schemas.microsoft.com/office/word/2012/wordml" xmlns:w16se="http://schemas.microsoft.com/office/word/2015/wordml/symex" xmlns:wpg="http://schemas.microsoft.com/office/word/2010/wordprocessingGroup" xmlns:wpi="http://schemas.microsoft.com/office/word/2010/wordprocessingInk" xmlns:wne="http://schemas.microsoft.com/office/word/2006/wordml" xmlns:wps="http://schemas.microsoft.com/office/word/2010/wordprocessingShape" mc:Ignorable="w14 w15 w16se wp14">
+  <w:abstractNum w:abstractNumId="0" w15:restartNumberingAfterBreak="0">
     <w:nsid w:val="0F4D319D"/>
     <w:multiLevelType w:val="multilevel"/>
     <w:tmpl w:val="4726E34E"/>
@@ -2083,7 +2058,7 @@
       </w:rPr>
     </w:lvl>
   </w:abstractNum>
-  <w:abstractNum w:abstractNumId="1">
+  <w:abstractNum w:abstractNumId="1" w15:restartNumberingAfterBreak="0">
     <w:nsid w:val="1414733C"/>
     <w:multiLevelType w:val="multilevel"/>
     <w:tmpl w:val="43EABF5E"/>
@@ -2196,7 +2171,7 @@
       </w:rPr>
     </w:lvl>
   </w:abstractNum>
-  <w:abstractNum w:abstractNumId="2">
+  <w:abstractNum w:abstractNumId="2" w15:restartNumberingAfterBreak="0">
     <w:nsid w:val="27C734EA"/>
     <w:multiLevelType w:val="hybridMultilevel"/>
     <w:tmpl w:val="72408A9E"/>
@@ -2309,7 +2284,93 @@
       </w:rPr>
     </w:lvl>
   </w:abstractNum>
-  <w:abstractNum w:abstractNumId="3">
+  <w:abstractNum w:abstractNumId="3" w15:restartNumberingAfterBreak="0">
+    <w:nsid w:val="3DBE62BB"/>
+    <w:multiLevelType w:val="hybridMultilevel"/>
+    <w:tmpl w:val="D1F4F2EE"/>
+    <w:lvl w:ilvl="0" w:tplc="0409000F">
+      <w:start w:val="1"/>
+      <w:numFmt w:val="decimal"/>
+      <w:lvlText w:val="%1."/>
+      <w:lvlJc w:val="left"/>
+      <w:pPr>
+        <w:ind w:left="1080" w:hanging="360"/>
+      </w:pPr>
+    </w:lvl>
+    <w:lvl w:ilvl="1" w:tplc="04090019" w:tentative="1">
+      <w:start w:val="1"/>
+      <w:numFmt w:val="lowerLetter"/>
+      <w:lvlText w:val="%2."/>
+      <w:lvlJc w:val="left"/>
+      <w:pPr>
+        <w:ind w:left="1800" w:hanging="360"/>
+      </w:pPr>
+    </w:lvl>
+    <w:lvl w:ilvl="2" w:tplc="0409001B" w:tentative="1">
+      <w:start w:val="1"/>
+      <w:numFmt w:val="lowerRoman"/>
+      <w:lvlText w:val="%3."/>
+      <w:lvlJc w:val="right"/>
+      <w:pPr>
+        <w:ind w:left="2520" w:hanging="180"/>
+      </w:pPr>
+    </w:lvl>
+    <w:lvl w:ilvl="3" w:tplc="0409000F" w:tentative="1">
+      <w:start w:val="1"/>
+      <w:numFmt w:val="decimal"/>
+      <w:lvlText w:val="%4."/>
+      <w:lvlJc w:val="left"/>
+      <w:pPr>
+        <w:ind w:left="3240" w:hanging="360"/>
+      </w:pPr>
+    </w:lvl>
+    <w:lvl w:ilvl="4" w:tplc="04090019" w:tentative="1">
+      <w:start w:val="1"/>
+      <w:numFmt w:val="lowerLetter"/>
+      <w:lvlText w:val="%5."/>
+      <w:lvlJc w:val="left"/>
+      <w:pPr>
+        <w:ind w:left="3960" w:hanging="360"/>
+      </w:pPr>
+    </w:lvl>
+    <w:lvl w:ilvl="5" w:tplc="0409001B" w:tentative="1">
+      <w:start w:val="1"/>
+      <w:numFmt w:val="lowerRoman"/>
+      <w:lvlText w:val="%6."/>
+      <w:lvlJc w:val="right"/>
+      <w:pPr>
+        <w:ind w:left="4680" w:hanging="180"/>
+      </w:pPr>
+    </w:lvl>
+    <w:lvl w:ilvl="6" w:tplc="0409000F" w:tentative="1">
+      <w:start w:val="1"/>
+      <w:numFmt w:val="decimal"/>
+      <w:lvlText w:val="%7."/>
+      <w:lvlJc w:val="left"/>
+      <w:pPr>
+        <w:ind w:left="5400" w:hanging="360"/>
+      </w:pPr>
+    </w:lvl>
+    <w:lvl w:ilvl="7" w:tplc="04090019" w:tentative="1">
+      <w:start w:val="1"/>
+      <w:numFmt w:val="lowerLetter"/>
+      <w:lvlText w:val="%8."/>
+      <w:lvlJc w:val="left"/>
+      <w:pPr>
+        <w:ind w:left="6120" w:hanging="360"/>
+      </w:pPr>
+    </w:lvl>
+    <w:lvl w:ilvl="8" w:tplc="0409001B" w:tentative="1">
+      <w:start w:val="1"/>
+      <w:numFmt w:val="lowerRoman"/>
+      <w:lvlText w:val="%9."/>
+      <w:lvlJc w:val="right"/>
+      <w:pPr>
+        <w:ind w:left="6840" w:hanging="180"/>
+      </w:pPr>
+    </w:lvl>
+  </w:abstractNum>
+  <w:abstractNum w:abstractNumId="4" w15:restartNumberingAfterBreak="0">
     <w:nsid w:val="44814CBE"/>
     <w:multiLevelType w:val="hybridMultilevel"/>
     <w:tmpl w:val="B84EFA04"/>
@@ -2395,7 +2456,7 @@
       </w:pPr>
     </w:lvl>
   </w:abstractNum>
-  <w:abstractNum w:abstractNumId="4">
+  <w:abstractNum w:abstractNumId="5" w15:restartNumberingAfterBreak="0">
     <w:nsid w:val="50755637"/>
     <w:multiLevelType w:val="hybridMultilevel"/>
     <w:tmpl w:val="CDB424E6"/>
@@ -2484,7 +2545,7 @@
       </w:pPr>
     </w:lvl>
   </w:abstractNum>
-  <w:abstractNum w:abstractNumId="5">
+  <w:abstractNum w:abstractNumId="6" w15:restartNumberingAfterBreak="0">
     <w:nsid w:val="51B42BF3"/>
     <w:multiLevelType w:val="multilevel"/>
     <w:tmpl w:val="AB347F1C"/>
@@ -2597,7 +2658,7 @@
       </w:rPr>
     </w:lvl>
   </w:abstractNum>
-  <w:abstractNum w:abstractNumId="6">
+  <w:abstractNum w:abstractNumId="7" w15:restartNumberingAfterBreak="0">
     <w:nsid w:val="6C0F4657"/>
     <w:multiLevelType w:val="hybridMultilevel"/>
     <w:tmpl w:val="680E44FE"/>
@@ -2683,7 +2744,7 @@
       </w:pPr>
     </w:lvl>
   </w:abstractNum>
-  <w:abstractNum w:abstractNumId="7">
+  <w:abstractNum w:abstractNumId="8" w15:restartNumberingAfterBreak="0">
     <w:nsid w:val="6CB079A5"/>
     <w:multiLevelType w:val="multilevel"/>
     <w:tmpl w:val="210AE6FE"/>
@@ -2796,7 +2857,7 @@
       </w:rPr>
     </w:lvl>
   </w:abstractNum>
-  <w:abstractNum w:abstractNumId="8">
+  <w:abstractNum w:abstractNumId="9" w15:restartNumberingAfterBreak="0">
     <w:nsid w:val="74B87A12"/>
     <w:multiLevelType w:val="multilevel"/>
     <w:tmpl w:val="9CBA2CD6"/>
@@ -2910,10 +2971,10 @@
     </w:lvl>
   </w:abstractNum>
   <w:num w:numId="1">
-    <w:abstractNumId w:val="5"/>
+    <w:abstractNumId w:val="6"/>
   </w:num>
   <w:num w:numId="2">
-    <w:abstractNumId w:val="7"/>
+    <w:abstractNumId w:val="8"/>
   </w:num>
   <w:num w:numId="3">
     <w:abstractNumId w:val="1"/>
@@ -2922,25 +2983,28 @@
     <w:abstractNumId w:val="0"/>
   </w:num>
   <w:num w:numId="5">
-    <w:abstractNumId w:val="8"/>
+    <w:abstractNumId w:val="9"/>
   </w:num>
   <w:num w:numId="6">
     <w:abstractNumId w:val="2"/>
   </w:num>
   <w:num w:numId="7">
-    <w:abstractNumId w:val="3"/>
+    <w:abstractNumId w:val="4"/>
   </w:num>
   <w:num w:numId="8">
-    <w:abstractNumId w:val="6"/>
+    <w:abstractNumId w:val="7"/>
   </w:num>
   <w:num w:numId="9">
-    <w:abstractNumId w:val="4"/>
+    <w:abstractNumId w:val="5"/>
+  </w:num>
+  <w:num w:numId="10">
+    <w:abstractNumId w:val="3"/>
   </w:num>
 </w:numbering>
 </file>
 
 <file path=word/people.xml><?xml version="1.0" encoding="utf-8"?>
-<w15:people xmlns:wpc="http://schemas.microsoft.com/office/word/2010/wordprocessingCanvas" xmlns:mc="http://schemas.openxmlformats.org/markup-compatibility/2006" xmlns:o="urn:schemas-microsoft-com:office:office" xmlns:r="http://schemas.openxmlformats.org/officeDocument/2006/relationships" xmlns:m="http://schemas.openxmlformats.org/officeDocument/2006/math" xmlns:v="urn:schemas-microsoft-com:vml" xmlns:wp14="http://schemas.microsoft.com/office/word/2010/wordprocessingDrawing" xmlns:wp="http://schemas.openxmlformats.org/drawingml/2006/wordprocessingDrawing" xmlns:w10="urn:schemas-microsoft-com:office:word" xmlns:w="http://schemas.openxmlformats.org/wordprocessingml/2006/main" xmlns:w14="http://schemas.microsoft.com/office/word/2010/wordml" xmlns:w15="http://schemas.microsoft.com/office/word/2012/wordml" xmlns:wpg="http://schemas.microsoft.com/office/word/2010/wordprocessingGroup" xmlns:wpi="http://schemas.microsoft.com/office/word/2010/wordprocessingInk" xmlns:wne="http://schemas.microsoft.com/office/word/2006/wordml" xmlns:wps="http://schemas.microsoft.com/office/word/2010/wordprocessingShape" mc:Ignorable="w14 w15 wp14">
+<w15:people xmlns:wpc="http://schemas.microsoft.com/office/word/2010/wordprocessingCanvas" xmlns:cx="http://schemas.microsoft.com/office/drawing/2014/chartex" xmlns:cx1="http://schemas.microsoft.com/office/drawing/2015/9/8/chartex" xmlns:mc="http://schemas.openxmlformats.org/markup-compatibility/2006" xmlns:o="urn:schemas-microsoft-com:office:office" xmlns:r="http://schemas.openxmlformats.org/officeDocument/2006/relationships" xmlns:m="http://schemas.openxmlformats.org/officeDocument/2006/math" xmlns:v="urn:schemas-microsoft-com:vml" xmlns:wp14="http://schemas.microsoft.com/office/word/2010/wordprocessingDrawing" xmlns:wp="http://schemas.openxmlformats.org/drawingml/2006/wordprocessingDrawing" xmlns:w10="urn:schemas-microsoft-com:office:word" xmlns:w="http://schemas.openxmlformats.org/wordprocessingml/2006/main" xmlns:w14="http://schemas.microsoft.com/office/word/2010/wordml" xmlns:w15="http://schemas.microsoft.com/office/word/2012/wordml" xmlns:w16se="http://schemas.microsoft.com/office/word/2015/wordml/symex" xmlns:wpg="http://schemas.microsoft.com/office/word/2010/wordprocessingGroup" xmlns:wpi="http://schemas.microsoft.com/office/word/2010/wordprocessingInk" xmlns:wne="http://schemas.microsoft.com/office/word/2006/wordml" xmlns:wps="http://schemas.microsoft.com/office/word/2010/wordprocessingShape" mc:Ignorable="w14 w15 w16se wp14">
   <w15:person w15:author="Ranu Aggarwal">
     <w15:presenceInfo w15:providerId="AD" w15:userId="S-1-5-21-3214158073-3399791029-1922794930-4660"/>
   </w15:person>
@@ -2948,7 +3012,7 @@
 </file>
 
 <file path=word/styles.xml><?xml version="1.0" encoding="utf-8"?>
-<w:styles xmlns:mc="http://schemas.openxmlformats.org/markup-compatibility/2006" xmlns:r="http://schemas.openxmlformats.org/officeDocument/2006/relationships" xmlns:w="http://schemas.openxmlformats.org/wordprocessingml/2006/main" xmlns:w14="http://schemas.microsoft.com/office/word/2010/wordml" xmlns:w15="http://schemas.microsoft.com/office/word/2012/wordml" mc:Ignorable="w14 w15">
+<w:styles xmlns:mc="http://schemas.openxmlformats.org/markup-compatibility/2006" xmlns:r="http://schemas.openxmlformats.org/officeDocument/2006/relationships" xmlns:w="http://schemas.openxmlformats.org/wordprocessingml/2006/main" xmlns:w14="http://schemas.microsoft.com/office/word/2010/wordml" xmlns:w15="http://schemas.microsoft.com/office/word/2012/wordml" xmlns:w16se="http://schemas.microsoft.com/office/word/2015/wordml/symex" mc:Ignorable="w14 w15 w16se">
   <w:docDefaults>
     <w:rPrDefault>
       <w:rPr>
@@ -3836,7 +3900,7 @@
 </file>
 
 <file path=customXml/itemProps1.xml><?xml version="1.0" encoding="utf-8"?>
-<ds:datastoreItem xmlns:ds="http://schemas.openxmlformats.org/officeDocument/2006/customXml" ds:itemID="{B8A51C09-93FE-4C55-BDAB-3A25F2F48FDA}">
+<ds:datastoreItem xmlns:ds="http://schemas.openxmlformats.org/officeDocument/2006/customXml" ds:itemID="{5AC4E339-8A66-4FD7-AD8E-4368195F0378}">
   <ds:schemaRefs>
     <ds:schemaRef ds:uri="http://schemas.openxmlformats.org/officeDocument/2006/bibliography"/>
   </ds:schemaRefs>

</xml_diff>

<commit_message>
Updating excel formulas to render as equations
</commit_message>
<xml_diff>
--- a/assets/public/Chapter_6_Building_A_Model/documents/10_Calculating_Each_Years_Demand.docx
+++ b/assets/public/Chapter_6_Building_A_Model/documents/10_Calculating_Each_Years_Demand.docx
@@ -1144,6 +1144,8 @@
           <w:lang w:val="en-GB"/>
         </w:rPr>
       </w:pPr>
+      <w:bookmarkStart w:id="6" w:name="_GoBack"/>
+      <w:bookmarkEnd w:id="6"/>
     </w:p>
     <w:p>
       <w:pPr>
@@ -1246,7 +1248,49 @@
           <w:szCs w:val="22"/>
           <w:lang w:val="en-GB"/>
         </w:rPr>
-        <w:t>Multiply the beginning growth rate with the steady state level of demand as a percentage of the beginning growth rate (B8 x B9)</w:t>
+        <w:t>Multiply the beginning growth rate with the steady state level of demand as a percentage of the beginning growth rate (</w:t>
+      </w:r>
+      <m:oMath>
+        <m:r>
+          <w:rPr>
+            <w:rFonts w:ascii="Cambria Math" w:eastAsiaTheme="minorEastAsia" w:hAnsi="Cambria Math" w:cstheme="minorBidi"/>
+            <w:color w:val="auto"/>
+            <w:sz w:val="22"/>
+            <w:szCs w:val="22"/>
+            <w:lang w:val="en-GB"/>
+          </w:rPr>
+          <m:t xml:space="preserve">B8 </m:t>
+        </m:r>
+        <m:r>
+          <w:rPr>
+            <w:rFonts w:ascii="Cambria Math" w:eastAsiaTheme="minorEastAsia" w:hAnsi="Cambria Math" w:cstheme="minorBidi"/>
+            <w:color w:val="auto"/>
+            <w:sz w:val="22"/>
+            <w:szCs w:val="22"/>
+            <w:lang w:val="en-GB"/>
+          </w:rPr>
+          <m:t>×</m:t>
+        </m:r>
+        <m:r>
+          <w:rPr>
+            <w:rFonts w:ascii="Cambria Math" w:eastAsiaTheme="minorEastAsia" w:hAnsi="Cambria Math" w:cstheme="minorBidi"/>
+            <w:color w:val="auto"/>
+            <w:sz w:val="22"/>
+            <w:szCs w:val="22"/>
+            <w:lang w:val="en-GB"/>
+          </w:rPr>
+          <m:t xml:space="preserve"> B9</m:t>
+        </m:r>
+      </m:oMath>
+      <w:r>
+        <w:rPr>
+          <w:rFonts w:asciiTheme="minorHAnsi" w:eastAsiaTheme="minorEastAsia" w:hAnsiTheme="minorHAnsi" w:cstheme="minorBidi"/>
+          <w:color w:val="auto"/>
+          <w:sz w:val="22"/>
+          <w:szCs w:val="22"/>
+          <w:lang w:val="en-GB"/>
+        </w:rPr>
+        <w:t>)</w:t>
       </w:r>
       <w:r>
         <w:rPr>
@@ -1438,47 +1482,59 @@
           <w:szCs w:val="22"/>
           <w:lang w:val="en-GB"/>
         </w:rPr>
-        <w:t>Enter the 2013 demand as 420,000 minus 60,000 times price, by entering in cell C19 the formula, = Year 1  demand intercept -  Year 1 demand slope  x Year 1 selling price (= B5-B6</w:t>
-      </w:r>
-      <w:r>
-        <w:rPr>
-          <w:rFonts w:asciiTheme="minorHAnsi" w:eastAsiaTheme="minorEastAsia" w:hAnsiTheme="minorHAnsi" w:cstheme="minorBidi"/>
-          <w:color w:val="auto"/>
-          <w:sz w:val="22"/>
-          <w:szCs w:val="22"/>
-          <w:lang w:val="en-GB"/>
-        </w:rPr>
-        <w:t xml:space="preserve"> </w:t>
-      </w:r>
-      <w:r>
-        <w:rPr>
-          <w:rFonts w:asciiTheme="minorHAnsi" w:eastAsiaTheme="minorEastAsia" w:hAnsiTheme="minorHAnsi" w:cstheme="minorBidi"/>
-          <w:color w:val="auto"/>
-          <w:sz w:val="22"/>
-          <w:szCs w:val="22"/>
-          <w:lang w:val="en-GB"/>
-        </w:rPr>
-        <w:t>x</w:t>
-      </w:r>
-      <w:r>
-        <w:rPr>
-          <w:rFonts w:asciiTheme="minorHAnsi" w:eastAsiaTheme="minorEastAsia" w:hAnsiTheme="minorHAnsi" w:cstheme="minorBidi"/>
-          <w:color w:val="auto"/>
-          <w:sz w:val="22"/>
-          <w:szCs w:val="22"/>
-          <w:lang w:val="en-GB"/>
-        </w:rPr>
-        <w:t xml:space="preserve"> </w:t>
-      </w:r>
-      <w:r>
-        <w:rPr>
-          <w:rFonts w:asciiTheme="minorHAnsi" w:eastAsiaTheme="minorEastAsia" w:hAnsiTheme="minorHAnsi" w:cstheme="minorBidi"/>
-          <w:color w:val="auto"/>
-          <w:sz w:val="22"/>
-          <w:szCs w:val="22"/>
-          <w:lang w:val="en-GB"/>
-        </w:rPr>
-        <w:t>B4)</w:t>
+        <w:t>Enter the 2013 demand as 420,000 minus 60,000 times price, by entering in cell C19 the formula, = Year 1  demand intercept -  Year 1 demand s</w:t>
+      </w:r>
+      <w:r>
+        <w:rPr>
+          <w:rFonts w:asciiTheme="minorHAnsi" w:eastAsiaTheme="minorEastAsia" w:hAnsiTheme="minorHAnsi" w:cstheme="minorBidi"/>
+          <w:color w:val="auto"/>
+          <w:sz w:val="22"/>
+          <w:szCs w:val="22"/>
+          <w:lang w:val="en-GB"/>
+        </w:rPr>
+        <w:t>lope  x Year 1 selling price (</w:t>
+      </w:r>
+      <m:oMath>
+        <m:r>
+          <w:rPr>
+            <w:rFonts w:ascii="Cambria Math" w:eastAsiaTheme="minorEastAsia" w:hAnsi="Cambria Math" w:cstheme="minorBidi"/>
+            <w:color w:val="auto"/>
+            <w:sz w:val="22"/>
+            <w:szCs w:val="22"/>
+            <w:lang w:val="en-GB"/>
+          </w:rPr>
+          <m:t xml:space="preserve">= B5-B6 </m:t>
+        </m:r>
+        <m:r>
+          <w:rPr>
+            <w:rFonts w:ascii="Cambria Math" w:eastAsiaTheme="minorEastAsia" w:hAnsi="Cambria Math" w:cstheme="minorBidi"/>
+            <w:color w:val="auto"/>
+            <w:sz w:val="22"/>
+            <w:szCs w:val="22"/>
+            <w:lang w:val="en-GB"/>
+          </w:rPr>
+          <m:t>×</m:t>
+        </m:r>
+        <m:r>
+          <w:rPr>
+            <w:rFonts w:ascii="Cambria Math" w:eastAsiaTheme="minorEastAsia" w:hAnsi="Cambria Math" w:cstheme="minorBidi"/>
+            <w:color w:val="auto"/>
+            <w:sz w:val="22"/>
+            <w:szCs w:val="22"/>
+            <w:lang w:val="en-GB"/>
+          </w:rPr>
+          <m:t xml:space="preserve"> B4</m:t>
+        </m:r>
+      </m:oMath>
+      <w:r>
+        <w:rPr>
+          <w:rFonts w:asciiTheme="minorHAnsi" w:eastAsiaTheme="minorEastAsia" w:hAnsiTheme="minorHAnsi" w:cstheme="minorBidi"/>
+          <w:color w:val="auto"/>
+          <w:sz w:val="22"/>
+          <w:szCs w:val="22"/>
+          <w:lang w:val="en-GB"/>
+        </w:rPr>
+        <w:t>)</w:t>
       </w:r>
     </w:p>
     <w:p>
@@ -1678,10 +1734,30 @@
           <w:szCs w:val="22"/>
           <w:lang w:val="en-GB"/>
         </w:rPr>
-        <w:t xml:space="preserve">(=if(D15&lt;= $B7+1,$B8, $B10).  </w:t>
-      </w:r>
-      <w:bookmarkStart w:id="6" w:name="_GoBack"/>
-      <w:bookmarkEnd w:id="6"/>
+        <w:t>(</w:t>
+      </w:r>
+      <m:oMath>
+        <m:r>
+          <w:rPr>
+            <w:rFonts w:ascii="Cambria Math" w:eastAsiaTheme="minorEastAsia" w:hAnsi="Cambria Math" w:cstheme="minorBidi"/>
+            <w:color w:val="auto"/>
+            <w:sz w:val="22"/>
+            <w:szCs w:val="22"/>
+            <w:lang w:val="en-GB"/>
+          </w:rPr>
+          <m:t>=if(D15&lt;= $B7+1,$B8, $B10</m:t>
+        </m:r>
+      </m:oMath>
+      <w:r>
+        <w:rPr>
+          <w:rFonts w:asciiTheme="minorHAnsi" w:eastAsiaTheme="minorEastAsia" w:hAnsiTheme="minorHAnsi" w:cstheme="minorBidi"/>
+          <w:color w:val="auto"/>
+          <w:sz w:val="22"/>
+          <w:szCs w:val="22"/>
+          <w:lang w:val="en-GB"/>
+        </w:rPr>
+        <w:t xml:space="preserve">).  </w:t>
+      </w:r>
       <w:r>
         <w:rPr>
           <w:rFonts w:asciiTheme="minorHAnsi" w:eastAsiaTheme="minorEastAsia" w:hAnsiTheme="minorHAnsi" w:cstheme="minorBidi"/>
@@ -3900,7 +3976,7 @@
 </file>
 
 <file path=customXml/itemProps1.xml><?xml version="1.0" encoding="utf-8"?>
-<ds:datastoreItem xmlns:ds="http://schemas.openxmlformats.org/officeDocument/2006/customXml" ds:itemID="{5AC4E339-8A66-4FD7-AD8E-4368195F0378}">
+<ds:datastoreItem xmlns:ds="http://schemas.openxmlformats.org/officeDocument/2006/customXml" ds:itemID="{09FEC600-6933-4DDF-AC7F-23BF0DFEE1D0}">
   <ds:schemaRefs>
     <ds:schemaRef ds:uri="http://schemas.openxmlformats.org/officeDocument/2006/bibliography"/>
   </ds:schemaRefs>

</xml_diff>